<commit_message>
add additional html pages 8-9a
</commit_message>
<xml_diff>
--- a/Instructions/web-html-css-instructions.docx
+++ b/Instructions/web-html-css-instructions.docx
@@ -27,8 +27,6 @@
       <w:pPr>
         <w:pStyle w:val="NoSpacing"/>
       </w:pPr>
-      <w:bookmarkStart w:id="0" w:name="_GoBack"/>
-      <w:bookmarkEnd w:id="0"/>
     </w:p>
     <w:p>
       <w:pPr>
@@ -860,6 +858,348 @@
       <w:r>
         <w:t>![nav menu small screen](Images/nav-sm.png)</w:t>
       </w:r>
+    </w:p>
+    <w:p>
+      <w:pPr>
+        <w:pStyle w:val="NoSpacing"/>
+      </w:pPr>
+    </w:p>
+    <w:p>
+      <w:pPr>
+        <w:pStyle w:val="NoSpacing"/>
+      </w:pPr>
+      <w:r>
+        <w:rPr>
+          <w:noProof/>
+        </w:rPr>
+        <w:lastRenderedPageBreak/>
+        <w:drawing>
+          <wp:inline distT="0" distB="0" distL="0" distR="0" wp14:anchorId="0BD072A8" wp14:editId="3EE7A578">
+            <wp:extent cx="5943600" cy="3716020"/>
+            <wp:effectExtent l="0" t="0" r="0" b="0"/>
+            <wp:docPr id="2" name="Picture 2"/>
+            <wp:cNvGraphicFramePr>
+              <a:graphicFrameLocks xmlns:a="http://schemas.openxmlformats.org/drawingml/2006/main" noChangeAspect="1"/>
+            </wp:cNvGraphicFramePr>
+            <a:graphic xmlns:a="http://schemas.openxmlformats.org/drawingml/2006/main">
+              <a:graphicData uri="http://schemas.openxmlformats.org/drawingml/2006/picture">
+                <pic:pic xmlns:pic="http://schemas.openxmlformats.org/drawingml/2006/picture">
+                  <pic:nvPicPr>
+                    <pic:cNvPr id="1" name=""/>
+                    <pic:cNvPicPr/>
+                  </pic:nvPicPr>
+                  <pic:blipFill>
+                    <a:blip r:embed="rId4"/>
+                    <a:stretch>
+                      <a:fillRect/>
+                    </a:stretch>
+                  </pic:blipFill>
+                  <pic:spPr>
+                    <a:xfrm>
+                      <a:off x="0" y="0"/>
+                      <a:ext cx="5943600" cy="3716020"/>
+                    </a:xfrm>
+                    <a:prstGeom prst="rect">
+                      <a:avLst/>
+                    </a:prstGeom>
+                  </pic:spPr>
+                </pic:pic>
+              </a:graphicData>
+            </a:graphic>
+          </wp:inline>
+        </w:drawing>
+      </w:r>
+    </w:p>
+    <w:p>
+      <w:pPr>
+        <w:pStyle w:val="NoSpacing"/>
+      </w:pPr>
+    </w:p>
+    <w:p>
+      <w:pPr>
+        <w:pStyle w:val="NoSpacing"/>
+      </w:pPr>
+    </w:p>
+    <w:p>
+      <w:pPr>
+        <w:pStyle w:val="NoSpacing"/>
+      </w:pPr>
+      <w:r>
+        <w:rPr>
+          <w:noProof/>
+        </w:rPr>
+        <w:lastRenderedPageBreak/>
+        <w:drawing>
+          <wp:inline distT="0" distB="0" distL="0" distR="0" wp14:anchorId="6F0B1681" wp14:editId="596114EF">
+            <wp:extent cx="5943600" cy="5644515"/>
+            <wp:effectExtent l="0" t="0" r="0" b="0"/>
+            <wp:docPr id="6" name="Picture 6"/>
+            <wp:cNvGraphicFramePr>
+              <a:graphicFrameLocks xmlns:a="http://schemas.openxmlformats.org/drawingml/2006/main" noChangeAspect="1"/>
+            </wp:cNvGraphicFramePr>
+            <a:graphic xmlns:a="http://schemas.openxmlformats.org/drawingml/2006/main">
+              <a:graphicData uri="http://schemas.openxmlformats.org/drawingml/2006/picture">
+                <pic:pic xmlns:pic="http://schemas.openxmlformats.org/drawingml/2006/picture">
+                  <pic:nvPicPr>
+                    <pic:cNvPr id="1" name=""/>
+                    <pic:cNvPicPr/>
+                  </pic:nvPicPr>
+                  <pic:blipFill>
+                    <a:blip r:embed="rId5"/>
+                    <a:stretch>
+                      <a:fillRect/>
+                    </a:stretch>
+                  </pic:blipFill>
+                  <pic:spPr>
+                    <a:xfrm>
+                      <a:off x="0" y="0"/>
+                      <a:ext cx="5943600" cy="5644515"/>
+                    </a:xfrm>
+                    <a:prstGeom prst="rect">
+                      <a:avLst/>
+                    </a:prstGeom>
+                  </pic:spPr>
+                </pic:pic>
+              </a:graphicData>
+            </a:graphic>
+          </wp:inline>
+        </w:drawing>
+      </w:r>
+      <w:bookmarkStart w:id="0" w:name="_GoBack"/>
+      <w:bookmarkEnd w:id="0"/>
+    </w:p>
+    <w:p>
+      <w:pPr>
+        <w:pStyle w:val="NoSpacing"/>
+      </w:pPr>
+    </w:p>
+    <w:p>
+      <w:pPr>
+        <w:pStyle w:val="NoSpacing"/>
+      </w:pPr>
+    </w:p>
+    <w:p>
+      <w:pPr>
+        <w:pStyle w:val="NoSpacing"/>
+      </w:pPr>
+    </w:p>
+    <w:p>
+      <w:pPr>
+        <w:pStyle w:val="NoSpacing"/>
+      </w:pPr>
+    </w:p>
+    <w:p>
+      <w:pPr>
+        <w:pStyle w:val="NoSpacing"/>
+      </w:pPr>
+      <w:r>
+        <w:rPr>
+          <w:noProof/>
+        </w:rPr>
+        <w:lastRenderedPageBreak/>
+        <w:drawing>
+          <wp:inline distT="0" distB="0" distL="0" distR="0" wp14:anchorId="2323606E" wp14:editId="27862393">
+            <wp:extent cx="5943600" cy="2130425"/>
+            <wp:effectExtent l="0" t="0" r="0" b="3175"/>
+            <wp:docPr id="1" name="Picture 1"/>
+            <wp:cNvGraphicFramePr>
+              <a:graphicFrameLocks xmlns:a="http://schemas.openxmlformats.org/drawingml/2006/main" noChangeAspect="1"/>
+            </wp:cNvGraphicFramePr>
+            <a:graphic xmlns:a="http://schemas.openxmlformats.org/drawingml/2006/main">
+              <a:graphicData uri="http://schemas.openxmlformats.org/drawingml/2006/picture">
+                <pic:pic xmlns:pic="http://schemas.openxmlformats.org/drawingml/2006/picture">
+                  <pic:nvPicPr>
+                    <pic:cNvPr id="1" name=""/>
+                    <pic:cNvPicPr/>
+                  </pic:nvPicPr>
+                  <pic:blipFill>
+                    <a:blip r:embed="rId6"/>
+                    <a:stretch>
+                      <a:fillRect/>
+                    </a:stretch>
+                  </pic:blipFill>
+                  <pic:spPr>
+                    <a:xfrm>
+                      <a:off x="0" y="0"/>
+                      <a:ext cx="5943600" cy="2130425"/>
+                    </a:xfrm>
+                    <a:prstGeom prst="rect">
+                      <a:avLst/>
+                    </a:prstGeom>
+                  </pic:spPr>
+                </pic:pic>
+              </a:graphicData>
+            </a:graphic>
+          </wp:inline>
+        </w:drawing>
+      </w:r>
+    </w:p>
+    <w:p>
+      <w:pPr>
+        <w:pStyle w:val="NoSpacing"/>
+      </w:pPr>
+    </w:p>
+    <w:p>
+      <w:pPr>
+        <w:pStyle w:val="NoSpacing"/>
+      </w:pPr>
+    </w:p>
+    <w:p>
+      <w:pPr>
+        <w:pStyle w:val="NoSpacing"/>
+      </w:pPr>
+      <w:r>
+        <w:rPr>
+          <w:noProof/>
+        </w:rPr>
+        <w:drawing>
+          <wp:inline distT="0" distB="0" distL="0" distR="0" wp14:anchorId="6BB58C92" wp14:editId="6943E7E0">
+            <wp:extent cx="5943600" cy="3136900"/>
+            <wp:effectExtent l="0" t="0" r="0" b="6350"/>
+            <wp:docPr id="3" name="Picture 3"/>
+            <wp:cNvGraphicFramePr>
+              <a:graphicFrameLocks xmlns:a="http://schemas.openxmlformats.org/drawingml/2006/main" noChangeAspect="1"/>
+            </wp:cNvGraphicFramePr>
+            <a:graphic xmlns:a="http://schemas.openxmlformats.org/drawingml/2006/main">
+              <a:graphicData uri="http://schemas.openxmlformats.org/drawingml/2006/picture">
+                <pic:pic xmlns:pic="http://schemas.openxmlformats.org/drawingml/2006/picture">
+                  <pic:nvPicPr>
+                    <pic:cNvPr id="1" name=""/>
+                    <pic:cNvPicPr/>
+                  </pic:nvPicPr>
+                  <pic:blipFill>
+                    <a:blip r:embed="rId7"/>
+                    <a:stretch>
+                      <a:fillRect/>
+                    </a:stretch>
+                  </pic:blipFill>
+                  <pic:spPr>
+                    <a:xfrm>
+                      <a:off x="0" y="0"/>
+                      <a:ext cx="5943600" cy="3136900"/>
+                    </a:xfrm>
+                    <a:prstGeom prst="rect">
+                      <a:avLst/>
+                    </a:prstGeom>
+                  </pic:spPr>
+                </pic:pic>
+              </a:graphicData>
+            </a:graphic>
+          </wp:inline>
+        </w:drawing>
+      </w:r>
+    </w:p>
+    <w:p>
+      <w:pPr>
+        <w:pStyle w:val="NoSpacing"/>
+      </w:pPr>
+    </w:p>
+    <w:p>
+      <w:pPr>
+        <w:pStyle w:val="NoSpacing"/>
+      </w:pPr>
+    </w:p>
+    <w:p>
+      <w:pPr>
+        <w:pStyle w:val="NoSpacing"/>
+      </w:pPr>
+      <w:r>
+        <w:rPr>
+          <w:noProof/>
+        </w:rPr>
+        <w:lastRenderedPageBreak/>
+        <w:drawing>
+          <wp:inline distT="0" distB="0" distL="0" distR="0" wp14:anchorId="3E8F19E9" wp14:editId="5B5A956B">
+            <wp:extent cx="5943600" cy="4625340"/>
+            <wp:effectExtent l="0" t="0" r="0" b="3810"/>
+            <wp:docPr id="4" name="Picture 4"/>
+            <wp:cNvGraphicFramePr>
+              <a:graphicFrameLocks xmlns:a="http://schemas.openxmlformats.org/drawingml/2006/main" noChangeAspect="1"/>
+            </wp:cNvGraphicFramePr>
+            <a:graphic xmlns:a="http://schemas.openxmlformats.org/drawingml/2006/main">
+              <a:graphicData uri="http://schemas.openxmlformats.org/drawingml/2006/picture">
+                <pic:pic xmlns:pic="http://schemas.openxmlformats.org/drawingml/2006/picture">
+                  <pic:nvPicPr>
+                    <pic:cNvPr id="1" name=""/>
+                    <pic:cNvPicPr/>
+                  </pic:nvPicPr>
+                  <pic:blipFill>
+                    <a:blip r:embed="rId8"/>
+                    <a:stretch>
+                      <a:fillRect/>
+                    </a:stretch>
+                  </pic:blipFill>
+                  <pic:spPr>
+                    <a:xfrm>
+                      <a:off x="0" y="0"/>
+                      <a:ext cx="5943600" cy="4625340"/>
+                    </a:xfrm>
+                    <a:prstGeom prst="rect">
+                      <a:avLst/>
+                    </a:prstGeom>
+                  </pic:spPr>
+                </pic:pic>
+              </a:graphicData>
+            </a:graphic>
+          </wp:inline>
+        </w:drawing>
+      </w:r>
+    </w:p>
+    <w:p>
+      <w:pPr>
+        <w:pStyle w:val="NoSpacing"/>
+      </w:pPr>
+      <w:r>
+        <w:rPr>
+          <w:noProof/>
+        </w:rPr>
+        <w:lastRenderedPageBreak/>
+        <w:drawing>
+          <wp:inline distT="0" distB="0" distL="0" distR="0" wp14:anchorId="557D15ED" wp14:editId="14C45E04">
+            <wp:extent cx="5943600" cy="4270375"/>
+            <wp:effectExtent l="0" t="0" r="0" b="0"/>
+            <wp:docPr id="5" name="Picture 5"/>
+            <wp:cNvGraphicFramePr>
+              <a:graphicFrameLocks xmlns:a="http://schemas.openxmlformats.org/drawingml/2006/main" noChangeAspect="1"/>
+            </wp:cNvGraphicFramePr>
+            <a:graphic xmlns:a="http://schemas.openxmlformats.org/drawingml/2006/main">
+              <a:graphicData uri="http://schemas.openxmlformats.org/drawingml/2006/picture">
+                <pic:pic xmlns:pic="http://schemas.openxmlformats.org/drawingml/2006/picture">
+                  <pic:nvPicPr>
+                    <pic:cNvPr id="1" name=""/>
+                    <pic:cNvPicPr/>
+                  </pic:nvPicPr>
+                  <pic:blipFill>
+                    <a:blip r:embed="rId9"/>
+                    <a:stretch>
+                      <a:fillRect/>
+                    </a:stretch>
+                  </pic:blipFill>
+                  <pic:spPr>
+                    <a:xfrm>
+                      <a:off x="0" y="0"/>
+                      <a:ext cx="5943600" cy="4270375"/>
+                    </a:xfrm>
+                    <a:prstGeom prst="rect">
+                      <a:avLst/>
+                    </a:prstGeom>
+                  </pic:spPr>
+                </pic:pic>
+              </a:graphicData>
+            </a:graphic>
+          </wp:inline>
+        </w:drawing>
+      </w:r>
+    </w:p>
+    <w:p>
+      <w:pPr>
+        <w:pStyle w:val="NoSpacing"/>
+      </w:pPr>
+    </w:p>
+    <w:p>
+      <w:pPr>
+        <w:pStyle w:val="NoSpacing"/>
+      </w:pPr>
     </w:p>
     <w:sectPr>
       <w:pgSz w:w="12240" w:h="15840"/>

</xml_diff>

<commit_message>
Add/update html pages 8-17a
</commit_message>
<xml_diff>
--- a/Instructions/web-html-css-instructions.docx
+++ b/Instructions/web-html-css-instructions.docx
@@ -104,10 +104,18 @@
     <w:p>
       <w:pPr>
         <w:pStyle w:val="NoSpacing"/>
-      </w:pPr>
-      <w:r>
+        <w:rPr>
+          <w:color w:val="FF0000"/>
+        </w:rPr>
+      </w:pPr>
+      <w:r>
+        <w:rPr>
+          <w:highlight w:val="yellow"/>
+        </w:rPr>
         <w:t>### Website Requirements</w:t>
       </w:r>
+      <w:bookmarkStart w:id="0" w:name="_GoBack"/>
+      <w:bookmarkEnd w:id="0"/>
     </w:p>
     <w:p>
       <w:pPr>
@@ -965,8 +973,6 @@
           </wp:inline>
         </w:drawing>
       </w:r>
-      <w:bookmarkStart w:id="0" w:name="_GoBack"/>
-      <w:bookmarkEnd w:id="0"/>
     </w:p>
     <w:p>
       <w:pPr>

</xml_diff>